<commit_message>
DP Sesson upto 10
</commit_message>
<xml_diff>
--- a/Hashing/session 8/session -8 cunt of largest subarray with sum k.docx
+++ b/Hashing/session 8/session -8 cunt of largest subarray with sum k.docx
@@ -548,21 +548,7 @@
         <w:rPr>
           <w:rFonts w:ascii="Times New Roman" w:hAnsi="Times New Roman" w:cs="Times New Roman"/>
         </w:rPr>
-        <w:t xml:space="preserve">max , </w:t>
-      </w:r>
-      <w:proofErr w:type="spellStart"/>
-      <w:r>
-        <w:rPr>
-          <w:rFonts w:ascii="Times New Roman" w:hAnsi="Times New Roman" w:cs="Times New Roman"/>
-        </w:rPr>
-        <w:t>i</w:t>
-      </w:r>
-      <w:proofErr w:type="spellEnd"/>
-      <w:r>
-        <w:rPr>
-          <w:rFonts w:ascii="Times New Roman" w:hAnsi="Times New Roman" w:cs="Times New Roman"/>
-        </w:rPr>
-        <w:t xml:space="preserve"> + 1);</w:t>
+        <w:t>max , i + 1);</w:t>
       </w:r>
     </w:p>
     <w:p>
@@ -1130,40 +1116,6 @@
           <w:rFonts w:ascii="Times New Roman" w:hAnsi="Times New Roman" w:cs="Times New Roman"/>
         </w:rPr>
       </w:pPr>
-      <w:r>
-        <w:rPr>
-          <w:rFonts w:ascii="Times New Roman" w:hAnsi="Times New Roman" w:cs="Times New Roman"/>
-        </w:rPr>
-        <w:t xml:space="preserve">Provide description with sample testcase in LC </w:t>
-      </w:r>
-      <w:proofErr w:type="gramStart"/>
-      <w:r>
-        <w:rPr>
-          <w:rFonts w:ascii="Times New Roman" w:hAnsi="Times New Roman" w:cs="Times New Roman"/>
-        </w:rPr>
-        <w:t>format  and</w:t>
-      </w:r>
-      <w:proofErr w:type="gramEnd"/>
-      <w:r>
-        <w:rPr>
-          <w:rFonts w:ascii="Times New Roman" w:hAnsi="Times New Roman" w:cs="Times New Roman"/>
-        </w:rPr>
-        <w:t xml:space="preserve"> </w:t>
-      </w:r>
-      <w:proofErr w:type="spellStart"/>
-      <w:r>
-        <w:rPr>
-          <w:rFonts w:ascii="Times New Roman" w:hAnsi="Times New Roman" w:cs="Times New Roman"/>
-        </w:rPr>
-        <w:t>explation</w:t>
-      </w:r>
-      <w:proofErr w:type="spellEnd"/>
-      <w:r>
-        <w:rPr>
-          <w:rFonts w:ascii="Times New Roman" w:hAnsi="Times New Roman" w:cs="Times New Roman"/>
-        </w:rPr>
-        <w:t xml:space="preserve"> for this code</w:t>
-      </w:r>
     </w:p>
     <w:sectPr>
       <w:pgSz w:w="11906" w:h="16838"/>
@@ -1579,6 +1531,7 @@
   <w:style w:type="character" w:default="1" w:styleId="DefaultParagraphFont">
     <w:name w:val="Default Paragraph Font"/>
     <w:uiPriority w:val="1"/>
+    <w:semiHidden/>
     <w:unhideWhenUsed/>
   </w:style>
   <w:style w:type="table" w:default="1" w:styleId="TableNormal">

</xml_diff>